<commit_message>
rift was so deep
</commit_message>
<xml_diff>
--- a/docs/LOWv3/Легенда Весмира.docx
+++ b/docs/LOWv3/Легенда Весмира.docx
@@ -5706,8 +5706,334 @@
           <w:rFonts w:ascii="Times New Roman" w:hAnsi="Times New Roman" w:cs="Times New Roman"/>
           <w:sz w:val="28"/>
           <w:szCs w:val="28"/>
+        </w:rPr>
+        <w:br/>
+      </w:r>
+      <w:r>
+        <w:rPr>
+          <w:rFonts w:ascii="Times New Roman" w:hAnsi="Times New Roman" w:cs="Times New Roman"/>
+          <w:sz w:val="28"/>
+          <w:szCs w:val="28"/>
+        </w:rPr>
+        <w:br/>
+      </w:r>
+      <w:r>
+        <w:rPr>
+          <w:rFonts w:ascii="Times New Roman" w:hAnsi="Times New Roman" w:cs="Times New Roman"/>
+          <w:sz w:val="28"/>
+          <w:szCs w:val="28"/>
           <w:lang w:val="en-US"/>
         </w:rPr>
+        <w:t>C</w:t>
+      </w:r>
+      <w:proofErr w:type="spellStart"/>
+      <w:r>
+        <w:rPr>
+          <w:rFonts w:ascii="Times New Roman" w:hAnsi="Times New Roman" w:cs="Times New Roman"/>
+          <w:sz w:val="28"/>
+          <w:szCs w:val="28"/>
+        </w:rPr>
+        <w:t>ценарий</w:t>
+      </w:r>
+      <w:proofErr w:type="spellEnd"/>
+      <w:r>
+        <w:rPr>
+          <w:rFonts w:ascii="Times New Roman" w:hAnsi="Times New Roman" w:cs="Times New Roman"/>
+          <w:sz w:val="28"/>
+          <w:szCs w:val="28"/>
+        </w:rPr>
+        <w:t xml:space="preserve"> 20. Час славы </w:t>
+      </w:r>
+      <w:r>
+        <w:rPr>
+          <w:rFonts w:ascii="Times New Roman" w:hAnsi="Times New Roman" w:cs="Times New Roman"/>
+          <w:sz w:val="28"/>
+          <w:szCs w:val="28"/>
+        </w:rPr>
+        <w:br/>
+      </w:r>
+      <w:r>
+        <w:rPr>
+          <w:rFonts w:ascii="Times New Roman" w:hAnsi="Times New Roman" w:cs="Times New Roman"/>
+          <w:sz w:val="28"/>
+          <w:szCs w:val="28"/>
+        </w:rPr>
+        <w:lastRenderedPageBreak/>
+        <w:br/>
+        <w:t xml:space="preserve">Ландар всё чаще ссорится с </w:t>
+      </w:r>
+      <w:proofErr w:type="spellStart"/>
+      <w:r>
+        <w:rPr>
+          <w:rFonts w:ascii="Times New Roman" w:hAnsi="Times New Roman" w:cs="Times New Roman"/>
+          <w:sz w:val="28"/>
+          <w:szCs w:val="28"/>
+        </w:rPr>
+        <w:t>Олурфом</w:t>
+      </w:r>
+      <w:proofErr w:type="spellEnd"/>
+      <w:r>
+        <w:rPr>
+          <w:rFonts w:ascii="Times New Roman" w:hAnsi="Times New Roman" w:cs="Times New Roman"/>
+          <w:sz w:val="28"/>
+          <w:szCs w:val="28"/>
+        </w:rPr>
+        <w:t xml:space="preserve">. Он стал крайне недружелюбен к гномам, и напряжение только возрастает. Я думаю, </w:t>
+      </w:r>
+      <w:proofErr w:type="spellStart"/>
+      <w:r>
+        <w:rPr>
+          <w:rFonts w:ascii="Times New Roman" w:hAnsi="Times New Roman" w:cs="Times New Roman"/>
+          <w:sz w:val="28"/>
+          <w:szCs w:val="28"/>
+        </w:rPr>
+        <w:t>Олурф</w:t>
+      </w:r>
+      <w:proofErr w:type="spellEnd"/>
+      <w:r>
+        <w:rPr>
+          <w:rFonts w:ascii="Times New Roman" w:hAnsi="Times New Roman" w:cs="Times New Roman"/>
+          <w:sz w:val="28"/>
+          <w:szCs w:val="28"/>
+        </w:rPr>
+        <w:t xml:space="preserve"> скоро нас покинет. </w:t>
+      </w:r>
+      <w:r>
+        <w:rPr>
+          <w:rFonts w:ascii="Times New Roman" w:hAnsi="Times New Roman" w:cs="Times New Roman"/>
+          <w:sz w:val="28"/>
+          <w:szCs w:val="28"/>
+        </w:rPr>
+        <w:br/>
+      </w:r>
+      <w:r>
+        <w:rPr>
+          <w:rFonts w:ascii="Times New Roman" w:hAnsi="Times New Roman" w:cs="Times New Roman"/>
+          <w:sz w:val="28"/>
+          <w:szCs w:val="28"/>
+        </w:rPr>
+        <w:br/>
+        <w:t xml:space="preserve">Но Каленз не смог помирить товарищей. </w:t>
+      </w:r>
+      <w:proofErr w:type="spellStart"/>
+      <w:r>
+        <w:rPr>
+          <w:rFonts w:ascii="Times New Roman" w:hAnsi="Times New Roman" w:cs="Times New Roman"/>
+          <w:sz w:val="28"/>
+          <w:szCs w:val="28"/>
+        </w:rPr>
+        <w:t>Олурф</w:t>
+      </w:r>
+      <w:proofErr w:type="spellEnd"/>
+      <w:r>
+        <w:rPr>
+          <w:rFonts w:ascii="Times New Roman" w:hAnsi="Times New Roman" w:cs="Times New Roman"/>
+          <w:sz w:val="28"/>
+          <w:szCs w:val="28"/>
+        </w:rPr>
+        <w:t xml:space="preserve"> ушёл, и по настоянию </w:t>
+      </w:r>
+      <w:proofErr w:type="spellStart"/>
+      <w:r>
+        <w:rPr>
+          <w:rFonts w:ascii="Times New Roman" w:hAnsi="Times New Roman" w:cs="Times New Roman"/>
+          <w:sz w:val="28"/>
+          <w:szCs w:val="28"/>
+        </w:rPr>
+        <w:t>Ландара</w:t>
+      </w:r>
+      <w:proofErr w:type="spellEnd"/>
+      <w:r>
+        <w:rPr>
+          <w:rFonts w:ascii="Times New Roman" w:hAnsi="Times New Roman" w:cs="Times New Roman"/>
+          <w:sz w:val="28"/>
+          <w:szCs w:val="28"/>
+        </w:rPr>
+        <w:t xml:space="preserve">, эльфы двинулись на империю ящеров. </w:t>
+      </w:r>
+      <w:r>
+        <w:rPr>
+          <w:rFonts w:ascii="Times New Roman" w:hAnsi="Times New Roman" w:cs="Times New Roman"/>
+          <w:sz w:val="28"/>
+          <w:szCs w:val="28"/>
+        </w:rPr>
+        <w:br/>
+      </w:r>
+      <w:r>
+        <w:rPr>
+          <w:rFonts w:ascii="Times New Roman" w:hAnsi="Times New Roman" w:cs="Times New Roman"/>
+          <w:sz w:val="28"/>
+          <w:szCs w:val="28"/>
+        </w:rPr>
+        <w:br/>
+        <w:t>Сценарий 21</w:t>
+      </w:r>
+      <w:r>
+        <w:rPr>
+          <w:rFonts w:ascii="Times New Roman" w:hAnsi="Times New Roman" w:cs="Times New Roman"/>
+          <w:sz w:val="28"/>
+          <w:szCs w:val="28"/>
+        </w:rPr>
+        <w:t>:</w:t>
+      </w:r>
+      <w:r>
+        <w:rPr>
+          <w:rFonts w:ascii="Times New Roman" w:hAnsi="Times New Roman" w:cs="Times New Roman"/>
+          <w:sz w:val="28"/>
+          <w:szCs w:val="28"/>
+        </w:rPr>
+        <w:t xml:space="preserve"> </w:t>
+      </w:r>
+      <w:proofErr w:type="spellStart"/>
+      <w:r>
+        <w:rPr>
+          <w:rFonts w:ascii="Times New Roman" w:hAnsi="Times New Roman" w:cs="Times New Roman"/>
+          <w:sz w:val="28"/>
+          <w:szCs w:val="28"/>
+        </w:rPr>
+        <w:t>Саурграт</w:t>
+      </w:r>
+      <w:proofErr w:type="spellEnd"/>
+      <w:r>
+        <w:rPr>
+          <w:rFonts w:ascii="Times New Roman" w:hAnsi="Times New Roman" w:cs="Times New Roman"/>
+          <w:sz w:val="28"/>
+          <w:szCs w:val="28"/>
+        </w:rPr>
+        <w:t xml:space="preserve"> </w:t>
+      </w:r>
+      <w:r>
+        <w:rPr>
+          <w:rFonts w:ascii="Times New Roman" w:hAnsi="Times New Roman" w:cs="Times New Roman"/>
+          <w:sz w:val="28"/>
+          <w:szCs w:val="28"/>
+        </w:rPr>
+        <w:br/>
+      </w:r>
+      <w:r>
+        <w:rPr>
+          <w:rFonts w:ascii="Times New Roman" w:hAnsi="Times New Roman" w:cs="Times New Roman"/>
+          <w:sz w:val="28"/>
+          <w:szCs w:val="28"/>
+        </w:rPr>
+        <w:br/>
+        <w:t xml:space="preserve">-- И вот мы СНОВА… </w:t>
+      </w:r>
+      <w:r>
+        <w:rPr>
+          <w:rFonts w:ascii="Times New Roman" w:hAnsi="Times New Roman" w:cs="Times New Roman"/>
+          <w:sz w:val="28"/>
+          <w:szCs w:val="28"/>
+        </w:rPr>
+        <w:br/>
+      </w:r>
+      <w:r>
+        <w:rPr>
+          <w:rFonts w:ascii="Times New Roman" w:hAnsi="Times New Roman" w:cs="Times New Roman"/>
+          <w:sz w:val="28"/>
+          <w:szCs w:val="28"/>
+        </w:rPr>
+        <w:br/>
+        <w:t xml:space="preserve">-- (Ящеры получили то, что заслужили. Следующие на очереди гномы и люди!) </w:t>
+      </w:r>
+      <w:r>
+        <w:rPr>
+          <w:rFonts w:ascii="Times New Roman" w:hAnsi="Times New Roman" w:cs="Times New Roman"/>
+          <w:sz w:val="28"/>
+          <w:szCs w:val="28"/>
+        </w:rPr>
+        <w:br/>
+      </w:r>
+      <w:r>
+        <w:rPr>
+          <w:rFonts w:ascii="Times New Roman" w:hAnsi="Times New Roman" w:cs="Times New Roman"/>
+          <w:sz w:val="28"/>
+          <w:szCs w:val="28"/>
+        </w:rPr>
+        <w:br/>
+        <w:t>Сценарий 22</w:t>
+      </w:r>
+      <w:r>
+        <w:rPr>
+          <w:rFonts w:ascii="Times New Roman" w:hAnsi="Times New Roman" w:cs="Times New Roman"/>
+          <w:sz w:val="28"/>
+          <w:szCs w:val="28"/>
+        </w:rPr>
+        <w:t>:</w:t>
+      </w:r>
+      <w:r>
+        <w:rPr>
+          <w:rFonts w:ascii="Times New Roman" w:hAnsi="Times New Roman" w:cs="Times New Roman"/>
+          <w:sz w:val="28"/>
+          <w:szCs w:val="28"/>
+        </w:rPr>
+        <w:t xml:space="preserve"> Решение Совета. </w:t>
+      </w:r>
+      <w:r>
+        <w:rPr>
+          <w:rFonts w:ascii="Times New Roman" w:hAnsi="Times New Roman" w:cs="Times New Roman"/>
+          <w:sz w:val="28"/>
+          <w:szCs w:val="28"/>
+        </w:rPr>
+        <w:br/>
+      </w:r>
+      <w:r>
+        <w:rPr>
+          <w:rFonts w:ascii="Times New Roman" w:hAnsi="Times New Roman" w:cs="Times New Roman"/>
+          <w:sz w:val="28"/>
+          <w:szCs w:val="28"/>
+        </w:rPr>
+        <w:br/>
+        <w:t xml:space="preserve">Ты помог людям в </w:t>
+      </w:r>
+      <w:proofErr w:type="spellStart"/>
+      <w:r>
+        <w:rPr>
+          <w:rFonts w:ascii="Times New Roman" w:hAnsi="Times New Roman" w:cs="Times New Roman"/>
+          <w:sz w:val="28"/>
+          <w:szCs w:val="28"/>
+        </w:rPr>
+        <w:t>Тафе</w:t>
+      </w:r>
+      <w:proofErr w:type="spellEnd"/>
+      <w:r>
+        <w:rPr>
+          <w:rFonts w:ascii="Times New Roman" w:hAnsi="Times New Roman" w:cs="Times New Roman"/>
+          <w:sz w:val="28"/>
+          <w:szCs w:val="28"/>
+        </w:rPr>
+        <w:t>, самовольно заключив с ними новый союз</w:t>
+      </w:r>
+      <w:r>
+        <w:rPr>
+          <w:rFonts w:ascii="Times New Roman" w:hAnsi="Times New Roman" w:cs="Times New Roman"/>
+          <w:sz w:val="28"/>
+          <w:szCs w:val="28"/>
+        </w:rPr>
+        <w:t>;</w:t>
+      </w:r>
+      <w:r>
+        <w:rPr>
+          <w:rFonts w:ascii="Times New Roman" w:hAnsi="Times New Roman" w:cs="Times New Roman"/>
+          <w:sz w:val="28"/>
+          <w:szCs w:val="28"/>
+        </w:rPr>
+        <w:t xml:space="preserve"> втянул наших солдат в войну с орками на севере… </w:t>
+      </w:r>
+      <w:r>
+        <w:rPr>
+          <w:rFonts w:ascii="Times New Roman" w:hAnsi="Times New Roman" w:cs="Times New Roman"/>
+          <w:sz w:val="28"/>
+          <w:szCs w:val="28"/>
+        </w:rPr>
+        <w:br/>
+      </w:r>
+      <w:r>
+        <w:rPr>
+          <w:rFonts w:ascii="Times New Roman" w:hAnsi="Times New Roman" w:cs="Times New Roman"/>
+          <w:sz w:val="28"/>
+          <w:szCs w:val="28"/>
+        </w:rPr>
         <w:br/>
       </w:r>
       <w:r>
@@ -5717,7 +6043,6 @@
           <w:szCs w:val="28"/>
           <w:lang w:val="en-US"/>
         </w:rPr>
-        <w:br/>
         <w:t>C</w:t>
       </w:r>
       <w:proofErr w:type="spellStart"/>
@@ -5736,15 +6061,386 @@
           <w:sz w:val="28"/>
           <w:szCs w:val="28"/>
         </w:rPr>
-        <w:t xml:space="preserve"> 20. Час славы </w:t>
-      </w:r>
-      <w:r>
-        <w:rPr>
-          <w:rFonts w:ascii="Times New Roman" w:hAnsi="Times New Roman" w:cs="Times New Roman"/>
-          <w:sz w:val="28"/>
-          <w:szCs w:val="28"/>
-        </w:rPr>
-        <w:br/>
+        <w:t xml:space="preserve"> 24</w:t>
+      </w:r>
+      <w:r>
+        <w:rPr>
+          <w:rFonts w:ascii="Times New Roman" w:hAnsi="Times New Roman" w:cs="Times New Roman"/>
+          <w:sz w:val="28"/>
+          <w:szCs w:val="28"/>
+        </w:rPr>
+        <w:t>:</w:t>
+      </w:r>
+      <w:r>
+        <w:rPr>
+          <w:rFonts w:ascii="Times New Roman" w:hAnsi="Times New Roman" w:cs="Times New Roman"/>
+          <w:sz w:val="28"/>
+          <w:szCs w:val="28"/>
+        </w:rPr>
+        <w:t xml:space="preserve"> Гражданка </w:t>
+      </w:r>
+      <w:r>
+        <w:rPr>
+          <w:rFonts w:ascii="Times New Roman" w:hAnsi="Times New Roman" w:cs="Times New Roman"/>
+          <w:sz w:val="28"/>
+          <w:szCs w:val="28"/>
+        </w:rPr>
+        <w:br/>
+      </w:r>
+      <w:r>
+        <w:rPr>
+          <w:rFonts w:ascii="Times New Roman" w:hAnsi="Times New Roman" w:cs="Times New Roman"/>
+          <w:sz w:val="28"/>
+          <w:szCs w:val="28"/>
+        </w:rPr>
+        <w:br/>
+      </w:r>
+      <w:r>
+        <w:rPr>
+          <w:rFonts w:ascii="Times New Roman" w:hAnsi="Times New Roman" w:cs="Times New Roman"/>
+          <w:sz w:val="28"/>
+          <w:szCs w:val="28"/>
+        </w:rPr>
+        <w:t xml:space="preserve">Когда герои достигли окрестностей столицы, из чащи показались знакомые фигуры эльфийских воинов… </w:t>
+      </w:r>
+    </w:p>
+    <w:p>
+      <w:pPr>
+        <w:rPr>
+          <w:rFonts w:ascii="Times New Roman" w:hAnsi="Times New Roman" w:cs="Times New Roman"/>
+          <w:sz w:val="28"/>
+          <w:szCs w:val="28"/>
+        </w:rPr>
+      </w:pPr>
+      <w:r>
+        <w:rPr>
+          <w:rFonts w:ascii="Times New Roman" w:hAnsi="Times New Roman" w:cs="Times New Roman"/>
+          <w:sz w:val="28"/>
+          <w:szCs w:val="28"/>
+        </w:rPr>
+        <w:br/>
+      </w:r>
+      <w:r>
+        <w:rPr>
+          <w:rFonts w:ascii="Times New Roman" w:hAnsi="Times New Roman" w:cs="Times New Roman"/>
+          <w:sz w:val="28"/>
+          <w:szCs w:val="28"/>
+        </w:rPr>
+        <w:t xml:space="preserve">-- Опустите оружие, друзья! Это мы – </w:t>
+      </w:r>
+      <w:proofErr w:type="spellStart"/>
+      <w:r>
+        <w:rPr>
+          <w:rFonts w:ascii="Times New Roman" w:hAnsi="Times New Roman" w:cs="Times New Roman"/>
+          <w:sz w:val="28"/>
+          <w:szCs w:val="28"/>
+        </w:rPr>
+        <w:t>Галтрид</w:t>
+      </w:r>
+      <w:proofErr w:type="spellEnd"/>
+      <w:r>
+        <w:rPr>
+          <w:rFonts w:ascii="Times New Roman" w:hAnsi="Times New Roman" w:cs="Times New Roman"/>
+          <w:sz w:val="28"/>
+          <w:szCs w:val="28"/>
+        </w:rPr>
+        <w:t xml:space="preserve"> и </w:t>
+      </w:r>
+      <w:proofErr w:type="spellStart"/>
+      <w:r>
+        <w:rPr>
+          <w:rFonts w:ascii="Times New Roman" w:hAnsi="Times New Roman" w:cs="Times New Roman"/>
+          <w:sz w:val="28"/>
+          <w:szCs w:val="28"/>
+        </w:rPr>
+        <w:t>Ирадий</w:t>
+      </w:r>
+      <w:proofErr w:type="spellEnd"/>
+      <w:r>
+        <w:rPr>
+          <w:rFonts w:ascii="Times New Roman" w:hAnsi="Times New Roman" w:cs="Times New Roman"/>
+          <w:sz w:val="28"/>
+          <w:szCs w:val="28"/>
+        </w:rPr>
+        <w:t xml:space="preserve">! </w:t>
+      </w:r>
+      <w:r>
+        <w:rPr>
+          <w:rFonts w:ascii="Times New Roman" w:hAnsi="Times New Roman" w:cs="Times New Roman"/>
+          <w:sz w:val="28"/>
+          <w:szCs w:val="28"/>
+        </w:rPr>
+        <w:br/>
+        <w:t xml:space="preserve">-- </w:t>
+      </w:r>
+      <w:proofErr w:type="spellStart"/>
+      <w:r>
+        <w:rPr>
+          <w:rFonts w:ascii="Times New Roman" w:hAnsi="Times New Roman" w:cs="Times New Roman"/>
+          <w:sz w:val="28"/>
+          <w:szCs w:val="28"/>
+        </w:rPr>
+        <w:t>Галтрид</w:t>
+      </w:r>
+      <w:proofErr w:type="spellEnd"/>
+      <w:r>
+        <w:rPr>
+          <w:rFonts w:ascii="Times New Roman" w:hAnsi="Times New Roman" w:cs="Times New Roman"/>
+          <w:sz w:val="28"/>
+          <w:szCs w:val="28"/>
+        </w:rPr>
+        <w:t xml:space="preserve">? </w:t>
+      </w:r>
+      <w:proofErr w:type="spellStart"/>
+      <w:r>
+        <w:rPr>
+          <w:rFonts w:ascii="Times New Roman" w:hAnsi="Times New Roman" w:cs="Times New Roman"/>
+          <w:sz w:val="28"/>
+          <w:szCs w:val="28"/>
+        </w:rPr>
+        <w:t>Ирадий</w:t>
+      </w:r>
+      <w:proofErr w:type="spellEnd"/>
+      <w:r>
+        <w:rPr>
+          <w:rFonts w:ascii="Times New Roman" w:hAnsi="Times New Roman" w:cs="Times New Roman"/>
+          <w:sz w:val="28"/>
+          <w:szCs w:val="28"/>
+        </w:rPr>
+        <w:t xml:space="preserve">? Я боялся, вы присоединились к мятежу. </w:t>
+      </w:r>
+      <w:r>
+        <w:rPr>
+          <w:rFonts w:ascii="Times New Roman" w:hAnsi="Times New Roman" w:cs="Times New Roman"/>
+          <w:sz w:val="28"/>
+          <w:szCs w:val="28"/>
+        </w:rPr>
+        <w:br/>
+        <w:t>--</w:t>
+      </w:r>
+      <w:r>
+        <w:rPr>
+          <w:rFonts w:ascii="Times New Roman" w:hAnsi="Times New Roman" w:cs="Times New Roman"/>
+          <w:sz w:val="28"/>
+          <w:szCs w:val="28"/>
+        </w:rPr>
+        <w:t xml:space="preserve"> </w:t>
+      </w:r>
+      <w:r>
+        <w:rPr>
+          <w:rFonts w:ascii="Times New Roman" w:hAnsi="Times New Roman" w:cs="Times New Roman"/>
+          <w:sz w:val="28"/>
+          <w:szCs w:val="28"/>
+        </w:rPr>
+        <w:t xml:space="preserve">Вы не представляете, что произошло в </w:t>
+      </w:r>
+      <w:proofErr w:type="spellStart"/>
+      <w:r>
+        <w:rPr>
+          <w:rFonts w:ascii="Times New Roman" w:hAnsi="Times New Roman" w:cs="Times New Roman"/>
+          <w:sz w:val="28"/>
+          <w:szCs w:val="28"/>
+        </w:rPr>
+        <w:t>Калиане</w:t>
+      </w:r>
+      <w:proofErr w:type="spellEnd"/>
+      <w:r>
+        <w:rPr>
+          <w:rFonts w:ascii="Times New Roman" w:hAnsi="Times New Roman" w:cs="Times New Roman"/>
+          <w:sz w:val="28"/>
+          <w:szCs w:val="28"/>
+        </w:rPr>
+        <w:t xml:space="preserve">. </w:t>
+      </w:r>
+      <w:r>
+        <w:rPr>
+          <w:rFonts w:ascii="Times New Roman" w:hAnsi="Times New Roman" w:cs="Times New Roman"/>
+          <w:sz w:val="28"/>
+          <w:szCs w:val="28"/>
+        </w:rPr>
+        <w:t xml:space="preserve">Ландар уничтожил Совет и объявил себя верховным владыкой. Его сторонники стали убивать всех несогласных и с радостными криками сбрасывать тела со стен. Река </w:t>
+      </w:r>
+      <w:proofErr w:type="spellStart"/>
+      <w:r>
+        <w:rPr>
+          <w:rFonts w:ascii="Times New Roman" w:hAnsi="Times New Roman" w:cs="Times New Roman"/>
+          <w:sz w:val="28"/>
+          <w:szCs w:val="28"/>
+        </w:rPr>
+        <w:t>Телфар</w:t>
+      </w:r>
+      <w:proofErr w:type="spellEnd"/>
+      <w:r>
+        <w:rPr>
+          <w:rFonts w:ascii="Times New Roman" w:hAnsi="Times New Roman" w:cs="Times New Roman"/>
+          <w:sz w:val="28"/>
+          <w:szCs w:val="28"/>
+        </w:rPr>
+        <w:t xml:space="preserve"> стала красной от эльфийской крови. </w:t>
+      </w:r>
+    </w:p>
+    <w:p>
+      <w:pPr>
+        <w:rPr>
+          <w:rFonts w:ascii="Times New Roman" w:hAnsi="Times New Roman" w:cs="Times New Roman"/>
+          <w:sz w:val="28"/>
+          <w:szCs w:val="28"/>
+        </w:rPr>
+      </w:pPr>
+      <w:r>
+        <w:rPr>
+          <w:rFonts w:ascii="Times New Roman" w:hAnsi="Times New Roman" w:cs="Times New Roman"/>
+          <w:sz w:val="28"/>
+          <w:szCs w:val="28"/>
+        </w:rPr>
+        <w:t xml:space="preserve">-- Мне больно от того, что наш народ уподобился оркам. Как мы до этого дошли? Но я рада, что среди эльфов </w:t>
+      </w:r>
+      <w:proofErr w:type="spellStart"/>
+      <w:r>
+        <w:rPr>
+          <w:rFonts w:ascii="Times New Roman" w:hAnsi="Times New Roman" w:cs="Times New Roman"/>
+          <w:sz w:val="28"/>
+          <w:szCs w:val="28"/>
+        </w:rPr>
+        <w:t>Весмира</w:t>
+      </w:r>
+      <w:proofErr w:type="spellEnd"/>
+      <w:r>
+        <w:rPr>
+          <w:rFonts w:ascii="Times New Roman" w:hAnsi="Times New Roman" w:cs="Times New Roman"/>
+          <w:sz w:val="28"/>
+          <w:szCs w:val="28"/>
+        </w:rPr>
+        <w:t xml:space="preserve"> остались те, чьи сердца не поддались злу. </w:t>
+      </w:r>
+      <w:r>
+        <w:rPr>
+          <w:rFonts w:ascii="Times New Roman" w:hAnsi="Times New Roman" w:cs="Times New Roman"/>
+          <w:sz w:val="28"/>
+          <w:szCs w:val="28"/>
+        </w:rPr>
+        <w:br/>
+        <w:t xml:space="preserve">-- Самые ярые сторонники </w:t>
+      </w:r>
+      <w:proofErr w:type="spellStart"/>
+      <w:r>
+        <w:rPr>
+          <w:rFonts w:ascii="Times New Roman" w:hAnsi="Times New Roman" w:cs="Times New Roman"/>
+          <w:sz w:val="28"/>
+          <w:szCs w:val="28"/>
+        </w:rPr>
+        <w:t>Ландара</w:t>
+      </w:r>
+      <w:proofErr w:type="spellEnd"/>
+      <w:r>
+        <w:rPr>
+          <w:rFonts w:ascii="Times New Roman" w:hAnsi="Times New Roman" w:cs="Times New Roman"/>
+          <w:sz w:val="28"/>
+          <w:szCs w:val="28"/>
+        </w:rPr>
+        <w:t xml:space="preserve"> – это </w:t>
+      </w:r>
+      <w:r>
+        <w:rPr>
+          <w:rFonts w:ascii="Times New Roman" w:hAnsi="Times New Roman" w:cs="Times New Roman"/>
+          <w:sz w:val="28"/>
+          <w:szCs w:val="28"/>
+        </w:rPr>
+        <w:t>молодые солдаты</w:t>
+      </w:r>
+      <w:r>
+        <w:rPr>
+          <w:rFonts w:ascii="Times New Roman" w:hAnsi="Times New Roman" w:cs="Times New Roman"/>
+          <w:sz w:val="28"/>
+          <w:szCs w:val="28"/>
+        </w:rPr>
+        <w:t>. Те, кто был с вами с самого начала, понимают, что он ведёт наш народ на смерть. Мы пришли с ними, чтобы остановить это безумие, даже ценой жизни!</w:t>
+      </w:r>
+    </w:p>
+    <w:p>
+      <w:pPr>
+        <w:rPr>
+          <w:rFonts w:ascii="Times New Roman" w:hAnsi="Times New Roman" w:cs="Times New Roman"/>
+          <w:sz w:val="28"/>
+          <w:szCs w:val="28"/>
+        </w:rPr>
+      </w:pPr>
+      <w:r>
+        <w:rPr>
+          <w:rFonts w:ascii="Times New Roman" w:hAnsi="Times New Roman" w:cs="Times New Roman"/>
+          <w:sz w:val="28"/>
+          <w:szCs w:val="28"/>
+        </w:rPr>
+        <w:t xml:space="preserve">-- Благодарю вас, друзья. Но что это? Я слышу боевой рог. Ландар идёт сюда с армией! </w:t>
+      </w:r>
+      <w:r>
+        <w:rPr>
+          <w:rFonts w:ascii="Times New Roman" w:hAnsi="Times New Roman" w:cs="Times New Roman"/>
+          <w:sz w:val="28"/>
+          <w:szCs w:val="28"/>
+        </w:rPr>
+        <w:br/>
+      </w:r>
+      <w:r>
+        <w:rPr>
+          <w:rFonts w:ascii="Times New Roman" w:hAnsi="Times New Roman" w:cs="Times New Roman"/>
+          <w:sz w:val="28"/>
+          <w:szCs w:val="28"/>
+        </w:rPr>
+        <w:br/>
+        <w:t xml:space="preserve">-- </w:t>
+      </w:r>
+      <w:r>
+        <w:rPr>
+          <w:rFonts w:ascii="Times New Roman" w:hAnsi="Times New Roman" w:cs="Times New Roman"/>
+          <w:sz w:val="28"/>
+          <w:szCs w:val="28"/>
+        </w:rPr>
+        <w:t xml:space="preserve">Лорд </w:t>
+      </w:r>
+      <w:proofErr w:type="spellStart"/>
+      <w:r>
+        <w:rPr>
+          <w:rFonts w:ascii="Times New Roman" w:hAnsi="Times New Roman" w:cs="Times New Roman"/>
+          <w:sz w:val="28"/>
+          <w:szCs w:val="28"/>
+        </w:rPr>
+        <w:t>Урадредия</w:t>
+      </w:r>
+      <w:proofErr w:type="spellEnd"/>
+      <w:r>
+        <w:rPr>
+          <w:rFonts w:ascii="Times New Roman" w:hAnsi="Times New Roman" w:cs="Times New Roman"/>
+          <w:sz w:val="28"/>
+          <w:szCs w:val="28"/>
+        </w:rPr>
+        <w:t>! С тобой говорит Лан</w:t>
+      </w:r>
+      <w:r>
+        <w:rPr>
+          <w:rFonts w:ascii="Times New Roman" w:hAnsi="Times New Roman" w:cs="Times New Roman"/>
+          <w:sz w:val="28"/>
+          <w:szCs w:val="28"/>
+        </w:rPr>
+        <w:t xml:space="preserve">дар, верховный владыка </w:t>
+      </w:r>
+      <w:proofErr w:type="spellStart"/>
+      <w:r>
+        <w:rPr>
+          <w:rFonts w:ascii="Times New Roman" w:hAnsi="Times New Roman" w:cs="Times New Roman"/>
+          <w:sz w:val="28"/>
+          <w:szCs w:val="28"/>
+        </w:rPr>
+        <w:t>Весмира</w:t>
+      </w:r>
+      <w:proofErr w:type="spellEnd"/>
+      <w:r>
+        <w:rPr>
+          <w:rFonts w:ascii="Times New Roman" w:hAnsi="Times New Roman" w:cs="Times New Roman"/>
+          <w:sz w:val="28"/>
+          <w:szCs w:val="28"/>
+        </w:rPr>
+        <w:t xml:space="preserve">! </w:t>
       </w:r>
       <w:r>
         <w:rPr>
@@ -5753,79 +6449,317 @@
           <w:szCs w:val="28"/>
         </w:rPr>
         <w:lastRenderedPageBreak/>
-        <w:br/>
-        <w:t xml:space="preserve">Ландар всё чаще ссорится с </w:t>
-      </w:r>
-      <w:proofErr w:type="spellStart"/>
-      <w:r>
-        <w:rPr>
-          <w:rFonts w:ascii="Times New Roman" w:hAnsi="Times New Roman" w:cs="Times New Roman"/>
-          <w:sz w:val="28"/>
-          <w:szCs w:val="28"/>
-        </w:rPr>
-        <w:t>Олурфом</w:t>
-      </w:r>
-      <w:proofErr w:type="spellEnd"/>
-      <w:r>
-        <w:rPr>
-          <w:rFonts w:ascii="Times New Roman" w:hAnsi="Times New Roman" w:cs="Times New Roman"/>
-          <w:sz w:val="28"/>
-          <w:szCs w:val="28"/>
-        </w:rPr>
-        <w:t xml:space="preserve">. Он стал крайне недружелюбен к гномам, и напряжение только возрастает. Я думаю, </w:t>
-      </w:r>
-      <w:proofErr w:type="spellStart"/>
-      <w:r>
-        <w:rPr>
-          <w:rFonts w:ascii="Times New Roman" w:hAnsi="Times New Roman" w:cs="Times New Roman"/>
-          <w:sz w:val="28"/>
-          <w:szCs w:val="28"/>
-        </w:rPr>
-        <w:t>Олурф</w:t>
-      </w:r>
-      <w:proofErr w:type="spellEnd"/>
-      <w:r>
-        <w:rPr>
-          <w:rFonts w:ascii="Times New Roman" w:hAnsi="Times New Roman" w:cs="Times New Roman"/>
-          <w:sz w:val="28"/>
-          <w:szCs w:val="28"/>
-        </w:rPr>
-        <w:t xml:space="preserve"> скоро нас покинет. </w:t>
-      </w:r>
-      <w:r>
-        <w:rPr>
-          <w:rFonts w:ascii="Times New Roman" w:hAnsi="Times New Roman" w:cs="Times New Roman"/>
-          <w:sz w:val="28"/>
-          <w:szCs w:val="28"/>
-        </w:rPr>
-        <w:br/>
-      </w:r>
-      <w:r>
-        <w:rPr>
-          <w:rFonts w:ascii="Times New Roman" w:hAnsi="Times New Roman" w:cs="Times New Roman"/>
-          <w:sz w:val="28"/>
-          <w:szCs w:val="28"/>
-        </w:rPr>
-        <w:br/>
-        <w:t xml:space="preserve">Но Каленз не смог помирить товарищей. </w:t>
-      </w:r>
-      <w:proofErr w:type="spellStart"/>
-      <w:r>
-        <w:rPr>
-          <w:rFonts w:ascii="Times New Roman" w:hAnsi="Times New Roman" w:cs="Times New Roman"/>
-          <w:sz w:val="28"/>
-          <w:szCs w:val="28"/>
-        </w:rPr>
-        <w:t>Олурф</w:t>
-      </w:r>
-      <w:proofErr w:type="spellEnd"/>
-      <w:r>
-        <w:rPr>
-          <w:rFonts w:ascii="Times New Roman" w:hAnsi="Times New Roman" w:cs="Times New Roman"/>
-          <w:sz w:val="28"/>
-          <w:szCs w:val="28"/>
-        </w:rPr>
-        <w:t xml:space="preserve"> ушёл, и по настоянию </w:t>
+        <w:t>Судьба нашего народа в</w:t>
+      </w:r>
+      <w:r>
+        <w:rPr>
+          <w:rFonts w:ascii="Times New Roman" w:hAnsi="Times New Roman" w:cs="Times New Roman"/>
+          <w:sz w:val="28"/>
+          <w:szCs w:val="28"/>
+        </w:rPr>
+        <w:t>исит на волоске</w:t>
+      </w:r>
+      <w:r>
+        <w:rPr>
+          <w:rFonts w:ascii="Times New Roman" w:hAnsi="Times New Roman" w:cs="Times New Roman"/>
+          <w:sz w:val="28"/>
+          <w:szCs w:val="28"/>
+        </w:rPr>
+        <w:t>. Проклятые орки плодятся на севере. Когда они восстановят силы, то снова пойдут нести смерть и разрушение в наши леса! Мы должны выступит</w:t>
+      </w:r>
+      <w:r>
+        <w:rPr>
+          <w:rFonts w:ascii="Times New Roman" w:hAnsi="Times New Roman" w:cs="Times New Roman"/>
+          <w:sz w:val="28"/>
+          <w:szCs w:val="28"/>
+        </w:rPr>
+        <w:t>ь единым фронтом и истребить их.</w:t>
+      </w:r>
+      <w:r>
+        <w:rPr>
+          <w:rFonts w:ascii="Times New Roman" w:hAnsi="Times New Roman" w:cs="Times New Roman"/>
+          <w:sz w:val="28"/>
+          <w:szCs w:val="28"/>
+        </w:rPr>
+        <w:t xml:space="preserve"> </w:t>
+      </w:r>
+      <w:r>
+        <w:rPr>
+          <w:rFonts w:ascii="Times New Roman" w:hAnsi="Times New Roman" w:cs="Times New Roman"/>
+          <w:sz w:val="28"/>
+          <w:szCs w:val="28"/>
+        </w:rPr>
+        <w:t xml:space="preserve">Но среди твоих подданных есть предатели. Они разобщают наш народ трусливыми речами и мешают сделать то, что должно! Я говорю о </w:t>
+      </w:r>
+      <w:proofErr w:type="spellStart"/>
+      <w:r>
+        <w:rPr>
+          <w:rFonts w:ascii="Times New Roman" w:hAnsi="Times New Roman" w:cs="Times New Roman"/>
+          <w:sz w:val="28"/>
+          <w:szCs w:val="28"/>
+        </w:rPr>
+        <w:t>Калензе</w:t>
+      </w:r>
+      <w:proofErr w:type="spellEnd"/>
+      <w:r>
+        <w:rPr>
+          <w:rFonts w:ascii="Times New Roman" w:hAnsi="Times New Roman" w:cs="Times New Roman"/>
+          <w:sz w:val="28"/>
+          <w:szCs w:val="28"/>
+        </w:rPr>
+        <w:t xml:space="preserve"> и Клеодил. Выдай мне </w:t>
+      </w:r>
+      <w:r>
+        <w:rPr>
+          <w:rFonts w:ascii="Times New Roman" w:hAnsi="Times New Roman" w:cs="Times New Roman"/>
+          <w:sz w:val="28"/>
+          <w:szCs w:val="28"/>
+        </w:rPr>
+        <w:t xml:space="preserve">их и присоединяйся к моей армии. </w:t>
+      </w:r>
+      <w:r>
+        <w:rPr>
+          <w:rFonts w:ascii="Times New Roman" w:hAnsi="Times New Roman" w:cs="Times New Roman"/>
+          <w:sz w:val="28"/>
+          <w:szCs w:val="28"/>
+        </w:rPr>
+        <w:br/>
+        <w:t>-- Ты сильно изменился, Ландар. Твоя дерзость выродилась в чёрную злобу. Разве ты не видишь? Не орки, но ты сам несёшь смерть и разрушение в собственный дом. Иди прочь, северные э</w:t>
+      </w:r>
+      <w:r>
+        <w:rPr>
+          <w:rFonts w:ascii="Times New Roman" w:hAnsi="Times New Roman" w:cs="Times New Roman"/>
+          <w:sz w:val="28"/>
+          <w:szCs w:val="28"/>
+        </w:rPr>
+        <w:t>льфы никогда не присоединятся к твоей армии братоубийц</w:t>
+      </w:r>
+      <w:r>
+        <w:rPr>
+          <w:rFonts w:ascii="Times New Roman" w:hAnsi="Times New Roman" w:cs="Times New Roman"/>
+          <w:sz w:val="28"/>
+          <w:szCs w:val="28"/>
+        </w:rPr>
+        <w:t xml:space="preserve">! </w:t>
+      </w:r>
+      <w:r>
+        <w:rPr>
+          <w:rFonts w:ascii="Times New Roman" w:hAnsi="Times New Roman" w:cs="Times New Roman"/>
+          <w:sz w:val="28"/>
+          <w:szCs w:val="28"/>
+        </w:rPr>
+        <w:br/>
+        <w:t>-- Ты слеп и труслив, лорд, но</w:t>
+      </w:r>
+      <w:r>
+        <w:rPr>
+          <w:rFonts w:ascii="Times New Roman" w:hAnsi="Times New Roman" w:cs="Times New Roman"/>
+          <w:sz w:val="28"/>
+          <w:szCs w:val="28"/>
+        </w:rPr>
+        <w:t xml:space="preserve"> твои воины -- нет</w:t>
+      </w:r>
+      <w:r>
+        <w:rPr>
+          <w:rFonts w:ascii="Times New Roman" w:hAnsi="Times New Roman" w:cs="Times New Roman"/>
+          <w:sz w:val="28"/>
+          <w:szCs w:val="28"/>
+        </w:rPr>
+        <w:t xml:space="preserve">. Посмотрим, как ты заговоришь, когда в тебя полетят их стрелы! </w:t>
+      </w:r>
+      <w:r>
+        <w:rPr>
+          <w:rFonts w:ascii="Times New Roman" w:hAnsi="Times New Roman" w:cs="Times New Roman"/>
+          <w:sz w:val="28"/>
+          <w:szCs w:val="28"/>
+        </w:rPr>
+        <w:br/>
+        <w:t xml:space="preserve">-- Северные эльфы поднимают флаги. Лорд </w:t>
+      </w:r>
+      <w:proofErr w:type="spellStart"/>
+      <w:r>
+        <w:rPr>
+          <w:rFonts w:ascii="Times New Roman" w:hAnsi="Times New Roman" w:cs="Times New Roman"/>
+          <w:sz w:val="28"/>
+          <w:szCs w:val="28"/>
+        </w:rPr>
+        <w:t>Урадредия</w:t>
+      </w:r>
+      <w:proofErr w:type="spellEnd"/>
+      <w:r>
+        <w:rPr>
+          <w:rFonts w:ascii="Times New Roman" w:hAnsi="Times New Roman" w:cs="Times New Roman"/>
+          <w:sz w:val="28"/>
+          <w:szCs w:val="28"/>
+        </w:rPr>
+        <w:t xml:space="preserve"> отказался присоединиться к </w:t>
+      </w:r>
+      <w:proofErr w:type="spellStart"/>
+      <w:r>
+        <w:rPr>
+          <w:rFonts w:ascii="Times New Roman" w:hAnsi="Times New Roman" w:cs="Times New Roman"/>
+          <w:sz w:val="28"/>
+          <w:szCs w:val="28"/>
+        </w:rPr>
+        <w:t>Ландару</w:t>
+      </w:r>
+      <w:proofErr w:type="spellEnd"/>
+      <w:r>
+        <w:rPr>
+          <w:rFonts w:ascii="Times New Roman" w:hAnsi="Times New Roman" w:cs="Times New Roman"/>
+          <w:sz w:val="28"/>
+          <w:szCs w:val="28"/>
+        </w:rPr>
+        <w:t xml:space="preserve">! </w:t>
+      </w:r>
+      <w:r>
+        <w:rPr>
+          <w:rFonts w:ascii="Times New Roman" w:hAnsi="Times New Roman" w:cs="Times New Roman"/>
+          <w:sz w:val="28"/>
+          <w:szCs w:val="28"/>
+        </w:rPr>
+        <w:br/>
+        <w:t xml:space="preserve">-- Эльфы </w:t>
+      </w:r>
+      <w:proofErr w:type="spellStart"/>
+      <w:r>
+        <w:rPr>
+          <w:rFonts w:ascii="Times New Roman" w:hAnsi="Times New Roman" w:cs="Times New Roman"/>
+          <w:sz w:val="28"/>
+          <w:szCs w:val="28"/>
+        </w:rPr>
+        <w:t>Весмира</w:t>
+      </w:r>
+      <w:proofErr w:type="spellEnd"/>
+      <w:r>
+        <w:rPr>
+          <w:rFonts w:ascii="Times New Roman" w:hAnsi="Times New Roman" w:cs="Times New Roman"/>
+          <w:sz w:val="28"/>
+          <w:szCs w:val="28"/>
+        </w:rPr>
+        <w:t xml:space="preserve"> тоже становятся в боевые порядки. Битвы не избежать</w:t>
+      </w:r>
+      <w:r>
+        <w:rPr>
+          <w:rFonts w:ascii="Times New Roman" w:hAnsi="Times New Roman" w:cs="Times New Roman"/>
+          <w:sz w:val="28"/>
+          <w:szCs w:val="28"/>
+        </w:rPr>
+        <w:t>…</w:t>
+      </w:r>
+      <w:r>
+        <w:rPr>
+          <w:rFonts w:ascii="Times New Roman" w:hAnsi="Times New Roman" w:cs="Times New Roman"/>
+          <w:sz w:val="28"/>
+          <w:szCs w:val="28"/>
+        </w:rPr>
+        <w:br/>
+        <w:t xml:space="preserve">-- Ради спасения эльфов, нам придётся принести эту жертву. </w:t>
+      </w:r>
+      <w:r>
+        <w:rPr>
+          <w:rFonts w:ascii="Times New Roman" w:hAnsi="Times New Roman" w:cs="Times New Roman"/>
+          <w:sz w:val="28"/>
+          <w:szCs w:val="28"/>
+        </w:rPr>
+        <w:br/>
+      </w:r>
+      <w:r>
+        <w:rPr>
+          <w:rFonts w:ascii="Times New Roman" w:hAnsi="Times New Roman" w:cs="Times New Roman"/>
+          <w:sz w:val="28"/>
+          <w:szCs w:val="28"/>
+        </w:rPr>
+        <w:br/>
+        <w:t xml:space="preserve">-- Господин, но ведь орки принесли нам столько горя! Неужели мы станем биться с </w:t>
+      </w:r>
+      <w:proofErr w:type="spellStart"/>
+      <w:r>
+        <w:rPr>
+          <w:rFonts w:ascii="Times New Roman" w:hAnsi="Times New Roman" w:cs="Times New Roman"/>
+          <w:sz w:val="28"/>
+          <w:szCs w:val="28"/>
+        </w:rPr>
+        <w:t>Ландаром</w:t>
+      </w:r>
+      <w:proofErr w:type="spellEnd"/>
+      <w:r>
+        <w:rPr>
+          <w:rFonts w:ascii="Times New Roman" w:hAnsi="Times New Roman" w:cs="Times New Roman"/>
+          <w:sz w:val="28"/>
+          <w:szCs w:val="28"/>
+        </w:rPr>
+        <w:t xml:space="preserve">, вместо того, чтобы уничтожить их? </w:t>
+      </w:r>
+      <w:r>
+        <w:rPr>
+          <w:rFonts w:ascii="Times New Roman" w:hAnsi="Times New Roman" w:cs="Times New Roman"/>
+          <w:sz w:val="28"/>
+          <w:szCs w:val="28"/>
+        </w:rPr>
+        <w:br/>
+        <w:t xml:space="preserve">-- Ландар пролил эльфийскую кровь. Теперь он ничем не лучше орков. </w:t>
+      </w:r>
+    </w:p>
+    <w:p>
+      <w:pPr>
+        <w:rPr>
+          <w:rFonts w:ascii="Times New Roman" w:hAnsi="Times New Roman" w:cs="Times New Roman"/>
+          <w:sz w:val="28"/>
+          <w:szCs w:val="28"/>
+        </w:rPr>
+      </w:pPr>
+    </w:p>
+    <w:p>
+      <w:pPr>
+        <w:rPr>
+          <w:rFonts w:ascii="Times New Roman" w:hAnsi="Times New Roman" w:cs="Times New Roman"/>
+          <w:sz w:val="28"/>
+          <w:szCs w:val="28"/>
+        </w:rPr>
+      </w:pPr>
+      <w:r>
+        <w:rPr>
+          <w:rFonts w:ascii="Times New Roman" w:hAnsi="Times New Roman" w:cs="Times New Roman"/>
+          <w:sz w:val="28"/>
+          <w:szCs w:val="28"/>
+        </w:rPr>
+        <w:t xml:space="preserve">-- Это неправильно. Я согласен с </w:t>
+      </w:r>
+      <w:proofErr w:type="spellStart"/>
+      <w:r>
+        <w:rPr>
+          <w:rFonts w:ascii="Times New Roman" w:hAnsi="Times New Roman" w:cs="Times New Roman"/>
+          <w:sz w:val="28"/>
+          <w:szCs w:val="28"/>
+        </w:rPr>
+        <w:t>Ландаром</w:t>
+      </w:r>
+      <w:proofErr w:type="spellEnd"/>
+      <w:r>
+        <w:rPr>
+          <w:rFonts w:ascii="Times New Roman" w:hAnsi="Times New Roman" w:cs="Times New Roman"/>
+          <w:sz w:val="28"/>
+          <w:szCs w:val="28"/>
+        </w:rPr>
+        <w:t xml:space="preserve"> – эльфы должны объединиться, чтобы уничтожить наших врагов. Вы, те, кто этому препятствует, и есть настоящие предатели. Я уничтожу вас! </w:t>
+      </w:r>
+      <w:r>
+        <w:rPr>
+          <w:rFonts w:ascii="Times New Roman" w:hAnsi="Times New Roman" w:cs="Times New Roman"/>
+          <w:sz w:val="28"/>
+          <w:szCs w:val="28"/>
+        </w:rPr>
+        <w:br/>
+      </w:r>
+      <w:r>
+        <w:rPr>
+          <w:rFonts w:ascii="Times New Roman" w:hAnsi="Times New Roman" w:cs="Times New Roman"/>
+          <w:sz w:val="28"/>
+          <w:szCs w:val="28"/>
+        </w:rPr>
+        <w:br/>
+        <w:t xml:space="preserve">-- Всадники перешли на сторону </w:t>
       </w:r>
       <w:proofErr w:type="spellStart"/>
       <w:r>
@@ -5843,336 +6777,13 @@
           <w:sz w:val="28"/>
           <w:szCs w:val="28"/>
         </w:rPr>
-        <w:t xml:space="preserve">, эльфы двинулись на империю ящеров. </w:t>
-      </w:r>
-      <w:r>
-        <w:rPr>
-          <w:rFonts w:ascii="Times New Roman" w:hAnsi="Times New Roman" w:cs="Times New Roman"/>
-          <w:sz w:val="28"/>
-          <w:szCs w:val="28"/>
-        </w:rPr>
-        <w:br/>
-      </w:r>
-      <w:r>
-        <w:rPr>
-          <w:rFonts w:ascii="Times New Roman" w:hAnsi="Times New Roman" w:cs="Times New Roman"/>
-          <w:sz w:val="28"/>
-          <w:szCs w:val="28"/>
-        </w:rPr>
-        <w:br/>
-        <w:t>Сценарий 21</w:t>
-      </w:r>
-      <w:r>
-        <w:rPr>
-          <w:rFonts w:ascii="Times New Roman" w:hAnsi="Times New Roman" w:cs="Times New Roman"/>
-          <w:sz w:val="28"/>
-          <w:szCs w:val="28"/>
-          <w:lang w:val="en-US"/>
-        </w:rPr>
-        <w:t>:</w:t>
-      </w:r>
-      <w:r>
-        <w:rPr>
-          <w:rFonts w:ascii="Times New Roman" w:hAnsi="Times New Roman" w:cs="Times New Roman"/>
-          <w:sz w:val="28"/>
-          <w:szCs w:val="28"/>
-        </w:rPr>
-        <w:t xml:space="preserve"> </w:t>
-      </w:r>
-      <w:proofErr w:type="spellStart"/>
-      <w:r>
-        <w:rPr>
-          <w:rFonts w:ascii="Times New Roman" w:hAnsi="Times New Roman" w:cs="Times New Roman"/>
-          <w:sz w:val="28"/>
-          <w:szCs w:val="28"/>
-        </w:rPr>
-        <w:t>Саурграт</w:t>
-      </w:r>
-      <w:proofErr w:type="spellEnd"/>
-      <w:r>
-        <w:rPr>
-          <w:rFonts w:ascii="Times New Roman" w:hAnsi="Times New Roman" w:cs="Times New Roman"/>
-          <w:sz w:val="28"/>
-          <w:szCs w:val="28"/>
-        </w:rPr>
-        <w:t xml:space="preserve"> </w:t>
-      </w:r>
-      <w:r>
-        <w:rPr>
-          <w:rFonts w:ascii="Times New Roman" w:hAnsi="Times New Roman" w:cs="Times New Roman"/>
-          <w:sz w:val="28"/>
-          <w:szCs w:val="28"/>
-        </w:rPr>
-        <w:br/>
-      </w:r>
-      <w:r>
-        <w:rPr>
-          <w:rFonts w:ascii="Times New Roman" w:hAnsi="Times New Roman" w:cs="Times New Roman"/>
-          <w:sz w:val="28"/>
-          <w:szCs w:val="28"/>
-        </w:rPr>
-        <w:br/>
-        <w:t xml:space="preserve">-- И вот мы СНОВА… </w:t>
-      </w:r>
-      <w:r>
-        <w:rPr>
-          <w:rFonts w:ascii="Times New Roman" w:hAnsi="Times New Roman" w:cs="Times New Roman"/>
-          <w:sz w:val="28"/>
-          <w:szCs w:val="28"/>
-        </w:rPr>
-        <w:br/>
-      </w:r>
-      <w:r>
-        <w:rPr>
-          <w:rFonts w:ascii="Times New Roman" w:hAnsi="Times New Roman" w:cs="Times New Roman"/>
-          <w:sz w:val="28"/>
-          <w:szCs w:val="28"/>
-        </w:rPr>
-        <w:br/>
-        <w:t xml:space="preserve">-- (Ящеры получили то, что заслужили. Следующие на очереди гномы и люди!) </w:t>
-      </w:r>
-      <w:r>
-        <w:rPr>
-          <w:rFonts w:ascii="Times New Roman" w:hAnsi="Times New Roman" w:cs="Times New Roman"/>
-          <w:sz w:val="28"/>
-          <w:szCs w:val="28"/>
-        </w:rPr>
-        <w:br/>
-      </w:r>
-      <w:r>
-        <w:rPr>
-          <w:rFonts w:ascii="Times New Roman" w:hAnsi="Times New Roman" w:cs="Times New Roman"/>
-          <w:sz w:val="28"/>
-          <w:szCs w:val="28"/>
-        </w:rPr>
-        <w:br/>
-        <w:t>Сценарий 22</w:t>
-      </w:r>
-      <w:r>
-        <w:rPr>
-          <w:rFonts w:ascii="Times New Roman" w:hAnsi="Times New Roman" w:cs="Times New Roman"/>
-          <w:sz w:val="28"/>
-          <w:szCs w:val="28"/>
-          <w:lang w:val="en-US"/>
-        </w:rPr>
-        <w:t>:</w:t>
-      </w:r>
-      <w:r>
-        <w:rPr>
-          <w:rFonts w:ascii="Times New Roman" w:hAnsi="Times New Roman" w:cs="Times New Roman"/>
-          <w:sz w:val="28"/>
-          <w:szCs w:val="28"/>
-        </w:rPr>
-        <w:t xml:space="preserve"> Решение Совета. </w:t>
-      </w:r>
-      <w:r>
-        <w:rPr>
-          <w:rFonts w:ascii="Times New Roman" w:hAnsi="Times New Roman" w:cs="Times New Roman"/>
-          <w:sz w:val="28"/>
-          <w:szCs w:val="28"/>
-        </w:rPr>
-        <w:br/>
-      </w:r>
-      <w:r>
-        <w:rPr>
-          <w:rFonts w:ascii="Times New Roman" w:hAnsi="Times New Roman" w:cs="Times New Roman"/>
-          <w:sz w:val="28"/>
-          <w:szCs w:val="28"/>
-        </w:rPr>
-        <w:br/>
-        <w:t xml:space="preserve">Ты помог людям в </w:t>
-      </w:r>
-      <w:proofErr w:type="spellStart"/>
-      <w:r>
-        <w:rPr>
-          <w:rFonts w:ascii="Times New Roman" w:hAnsi="Times New Roman" w:cs="Times New Roman"/>
-          <w:sz w:val="28"/>
-          <w:szCs w:val="28"/>
-        </w:rPr>
-        <w:t>Тафе</w:t>
-      </w:r>
-      <w:proofErr w:type="spellEnd"/>
-      <w:r>
-        <w:rPr>
-          <w:rFonts w:ascii="Times New Roman" w:hAnsi="Times New Roman" w:cs="Times New Roman"/>
-          <w:sz w:val="28"/>
-          <w:szCs w:val="28"/>
-        </w:rPr>
-        <w:t>, самовольно заключив с ними новый союз</w:t>
-      </w:r>
-      <w:r>
-        <w:rPr>
-          <w:rFonts w:ascii="Times New Roman" w:hAnsi="Times New Roman" w:cs="Times New Roman"/>
-          <w:sz w:val="28"/>
-          <w:szCs w:val="28"/>
-        </w:rPr>
-        <w:t>;</w:t>
-      </w:r>
-      <w:r>
-        <w:rPr>
-          <w:rFonts w:ascii="Times New Roman" w:hAnsi="Times New Roman" w:cs="Times New Roman"/>
-          <w:sz w:val="28"/>
-          <w:szCs w:val="28"/>
-        </w:rPr>
-        <w:t xml:space="preserve"> втянул наших солдат в войну с орками на севере… </w:t>
-      </w:r>
-      <w:r>
-        <w:rPr>
-          <w:rFonts w:ascii="Times New Roman" w:hAnsi="Times New Roman" w:cs="Times New Roman"/>
-          <w:sz w:val="28"/>
-          <w:szCs w:val="28"/>
-          <w:lang w:val="en-US"/>
-        </w:rPr>
-        <w:br/>
-      </w:r>
-      <w:r>
-        <w:rPr>
-          <w:rFonts w:ascii="Times New Roman" w:hAnsi="Times New Roman" w:cs="Times New Roman"/>
-          <w:sz w:val="28"/>
-          <w:szCs w:val="28"/>
-          <w:lang w:val="en-US"/>
-        </w:rPr>
-        <w:br/>
-        <w:t>C</w:t>
-      </w:r>
-      <w:proofErr w:type="spellStart"/>
-      <w:r>
-        <w:rPr>
-          <w:rFonts w:ascii="Times New Roman" w:hAnsi="Times New Roman" w:cs="Times New Roman"/>
-          <w:sz w:val="28"/>
-          <w:szCs w:val="28"/>
-        </w:rPr>
-        <w:t>ценарий</w:t>
-      </w:r>
-      <w:proofErr w:type="spellEnd"/>
-      <w:r>
-        <w:rPr>
-          <w:rFonts w:ascii="Times New Roman" w:hAnsi="Times New Roman" w:cs="Times New Roman"/>
-          <w:sz w:val="28"/>
-          <w:szCs w:val="28"/>
-        </w:rPr>
-        <w:t xml:space="preserve"> 24</w:t>
-      </w:r>
-      <w:r>
-        <w:rPr>
-          <w:rFonts w:ascii="Times New Roman" w:hAnsi="Times New Roman" w:cs="Times New Roman"/>
-          <w:sz w:val="28"/>
-          <w:szCs w:val="28"/>
-        </w:rPr>
-        <w:t>:</w:t>
-      </w:r>
-      <w:r>
-        <w:rPr>
-          <w:rFonts w:ascii="Times New Roman" w:hAnsi="Times New Roman" w:cs="Times New Roman"/>
-          <w:sz w:val="28"/>
-          <w:szCs w:val="28"/>
-        </w:rPr>
-        <w:t xml:space="preserve"> Гражданка </w:t>
-      </w:r>
-      <w:r>
-        <w:rPr>
-          <w:rFonts w:ascii="Times New Roman" w:hAnsi="Times New Roman" w:cs="Times New Roman"/>
-          <w:sz w:val="28"/>
-          <w:szCs w:val="28"/>
-        </w:rPr>
-        <w:br/>
-      </w:r>
-      <w:r>
-        <w:rPr>
-          <w:rFonts w:ascii="Times New Roman" w:hAnsi="Times New Roman" w:cs="Times New Roman"/>
-          <w:sz w:val="28"/>
-          <w:szCs w:val="28"/>
-        </w:rPr>
-        <w:br/>
-        <w:t xml:space="preserve">Боевые товарищи </w:t>
-      </w:r>
-      <w:proofErr w:type="spellStart"/>
-      <w:r>
-        <w:rPr>
-          <w:rFonts w:ascii="Times New Roman" w:hAnsi="Times New Roman" w:cs="Times New Roman"/>
-          <w:sz w:val="28"/>
-          <w:szCs w:val="28"/>
-        </w:rPr>
-        <w:t>Каленза</w:t>
-      </w:r>
-      <w:proofErr w:type="spellEnd"/>
-      <w:r>
-        <w:rPr>
-          <w:rFonts w:ascii="Times New Roman" w:hAnsi="Times New Roman" w:cs="Times New Roman"/>
-          <w:sz w:val="28"/>
-          <w:szCs w:val="28"/>
-        </w:rPr>
-        <w:t xml:space="preserve"> присоединились к нему на подступах к </w:t>
-      </w:r>
-      <w:proofErr w:type="spellStart"/>
-      <w:r>
-        <w:rPr>
-          <w:rFonts w:ascii="Times New Roman" w:hAnsi="Times New Roman" w:cs="Times New Roman"/>
-          <w:sz w:val="28"/>
-          <w:szCs w:val="28"/>
-        </w:rPr>
-        <w:t>Эленсирии</w:t>
-      </w:r>
-      <w:proofErr w:type="spellEnd"/>
-      <w:r>
-        <w:rPr>
-          <w:rFonts w:ascii="Times New Roman" w:hAnsi="Times New Roman" w:cs="Times New Roman"/>
-          <w:sz w:val="28"/>
-          <w:szCs w:val="28"/>
-        </w:rPr>
-        <w:t xml:space="preserve">. Вскоре показалась армия </w:t>
-      </w:r>
-      <w:proofErr w:type="spellStart"/>
-      <w:r>
-        <w:rPr>
-          <w:rFonts w:ascii="Times New Roman" w:hAnsi="Times New Roman" w:cs="Times New Roman"/>
-          <w:sz w:val="28"/>
-          <w:szCs w:val="28"/>
-        </w:rPr>
-        <w:t>Ландара</w:t>
-      </w:r>
-      <w:proofErr w:type="spellEnd"/>
-      <w:r>
-        <w:rPr>
-          <w:rFonts w:ascii="Times New Roman" w:hAnsi="Times New Roman" w:cs="Times New Roman"/>
-          <w:sz w:val="28"/>
-          <w:szCs w:val="28"/>
-        </w:rPr>
-        <w:t xml:space="preserve">… </w:t>
+        <w:t xml:space="preserve">! Нужно разбить их, пока они не опустошили наши тылы! </w:t>
       </w:r>
       <w:bookmarkStart w:id="0" w:name="_GoBack"/>
       <w:bookmarkEnd w:id="0"/>
     </w:p>
     <w:p>
       <w:pPr>
-        <w:rPr>
-          <w:rFonts w:ascii="Times New Roman" w:hAnsi="Times New Roman" w:cs="Times New Roman"/>
-          <w:sz w:val="28"/>
-          <w:szCs w:val="28"/>
-        </w:rPr>
-      </w:pPr>
-    </w:p>
-    <w:p>
-      <w:pPr>
-        <w:rPr>
-          <w:rFonts w:ascii="Times New Roman" w:hAnsi="Times New Roman" w:cs="Times New Roman"/>
-          <w:sz w:val="28"/>
-          <w:szCs w:val="28"/>
-        </w:rPr>
-      </w:pPr>
-    </w:p>
-    <w:p>
-      <w:pPr>
-        <w:rPr>
-          <w:rFonts w:ascii="Times New Roman" w:hAnsi="Times New Roman" w:cs="Times New Roman"/>
-          <w:sz w:val="28"/>
-          <w:szCs w:val="28"/>
-        </w:rPr>
-      </w:pPr>
-    </w:p>
-    <w:p>
-      <w:pPr>
-        <w:spacing w:after="0" w:line="240" w:lineRule="auto"/>
         <w:rPr>
           <w:rFonts w:ascii="Times New Roman" w:hAnsi="Times New Roman" w:cs="Times New Roman"/>
           <w:sz w:val="28"/>

</xml_diff>